<commit_message>
CSC 120 34 Update
</commit_message>
<xml_diff>
--- a/CSC 120 34/Word/Chapter 1/Operating System and Hardware Spec_AmooM.docx
+++ b/CSC 120 34/Word/Chapter 1/Operating System and Hardware Spec_AmooM.docx
@@ -142,7 +142,117 @@
           <w:rFonts w:asciiTheme="minorHAnsi" w:hAnsiTheme="minorHAnsi" w:cstheme="minorHAnsi"/>
           <w:color w:val="44546A" w:themeColor="text2"/>
         </w:rPr>
-        <w:t>My computer make and model</w:t>
+        <w:t xml:space="preserve">My computer </w:t>
+      </w:r>
+      <w:proofErr w:type="gramStart"/>
+      <w:r>
+        <w:rPr>
+          <w:rFonts w:asciiTheme="minorHAnsi" w:hAnsiTheme="minorHAnsi" w:cstheme="minorHAnsi"/>
+          <w:color w:val="44546A" w:themeColor="text2"/>
+        </w:rPr>
+        <w:t>make</w:t>
+      </w:r>
+      <w:proofErr w:type="gramEnd"/>
+      <w:r>
+        <w:rPr>
+          <w:rFonts w:asciiTheme="minorHAnsi" w:hAnsiTheme="minorHAnsi" w:cstheme="minorHAnsi"/>
+          <w:color w:val="44546A" w:themeColor="text2"/>
+        </w:rPr>
+        <w:t xml:space="preserve"> and model</w:t>
+      </w:r>
+      <w:r>
+        <w:rPr>
+          <w:rFonts w:asciiTheme="minorHAnsi" w:hAnsiTheme="minorHAnsi" w:cstheme="minorHAnsi"/>
+          <w:color w:val="44546A" w:themeColor="text2"/>
+        </w:rPr>
+        <w:t xml:space="preserve"> </w:t>
+      </w:r>
+    </w:p>
+    <w:p>
+      <w:pPr>
+        <w:pStyle w:val="ListNumber"/>
+        <w:numPr>
+          <w:ilvl w:val="0"/>
+          <w:numId w:val="0"/>
+        </w:numPr>
+        <w:tabs>
+          <w:tab w:val="right" w:leader="underscore" w:pos="8640"/>
+        </w:tabs>
+        <w:ind w:left="1296"/>
+        <w:rPr>
+          <w:rFonts w:asciiTheme="minorHAnsi" w:hAnsiTheme="minorHAnsi" w:cstheme="minorHAnsi"/>
+          <w:color w:val="FF0000"/>
+        </w:rPr>
+      </w:pPr>
+      <w:r>
+        <w:rPr>
+          <w:rFonts w:asciiTheme="minorHAnsi" w:hAnsiTheme="minorHAnsi" w:cstheme="minorHAnsi"/>
+          <w:color w:val="FF0000"/>
+        </w:rPr>
+        <w:t>Windows 10 Pro</w:t>
+      </w:r>
+      <w:r>
+        <w:rPr>
+          <w:rFonts w:asciiTheme="minorHAnsi" w:hAnsiTheme="minorHAnsi" w:cstheme="minorHAnsi"/>
+          <w:color w:val="FF0000"/>
+        </w:rPr>
+        <w:t xml:space="preserve">, Version </w:t>
+      </w:r>
+      <w:r>
+        <w:rPr>
+          <w:rFonts w:asciiTheme="minorHAnsi" w:hAnsiTheme="minorHAnsi" w:cstheme="minorHAnsi"/>
+          <w:color w:val="FF0000"/>
+        </w:rPr>
+        <w:t>22H2</w:t>
+      </w:r>
+      <w:r>
+        <w:rPr>
+          <w:rFonts w:asciiTheme="minorHAnsi" w:hAnsiTheme="minorHAnsi" w:cstheme="minorHAnsi"/>
+          <w:color w:val="FF0000"/>
+        </w:rPr>
+        <w:t xml:space="preserve">, OS </w:t>
+      </w:r>
+      <w:r>
+        <w:rPr>
+          <w:rFonts w:asciiTheme="minorHAnsi" w:hAnsiTheme="minorHAnsi" w:cstheme="minorHAnsi"/>
+          <w:color w:val="FF0000"/>
+        </w:rPr>
+        <w:t>19045.3930</w:t>
+      </w:r>
+      <w:r>
+        <w:rPr>
+          <w:rFonts w:asciiTheme="minorHAnsi" w:hAnsiTheme="minorHAnsi" w:cstheme="minorHAnsi"/>
+          <w:color w:val="FF0000"/>
+        </w:rPr>
+        <w:t xml:space="preserve">, </w:t>
+      </w:r>
+      <w:r>
+        <w:rPr>
+          <w:rFonts w:asciiTheme="minorHAnsi" w:hAnsiTheme="minorHAnsi" w:cstheme="minorHAnsi"/>
+          <w:color w:val="FF0000"/>
+        </w:rPr>
+        <w:t>Windows Feature Experience</w:t>
+      </w:r>
+      <w:r>
+        <w:rPr>
+          <w:rFonts w:asciiTheme="minorHAnsi" w:hAnsiTheme="minorHAnsi" w:cstheme="minorHAnsi"/>
+          <w:color w:val="FF0000"/>
+        </w:rPr>
+        <w:t xml:space="preserve"> </w:t>
+      </w:r>
+      <w:r>
+        <w:rPr>
+          <w:rFonts w:asciiTheme="minorHAnsi" w:hAnsiTheme="minorHAnsi" w:cstheme="minorHAnsi"/>
+          <w:color w:val="FF0000"/>
+        </w:rPr>
+        <w:t>Pack 1000.19053.1000.0</w:t>
+      </w:r>
+      <w:r>
+        <w:rPr>
+          <w:rFonts w:asciiTheme="minorHAnsi" w:hAnsiTheme="minorHAnsi" w:cstheme="minorHAnsi"/>
+          <w:color w:val="FF0000"/>
+        </w:rPr>
+        <w:t xml:space="preserve"> </w:t>
       </w:r>
     </w:p>
     <w:p>
@@ -212,6 +322,13 @@
         </w:rPr>
         <w:t xml:space="preserve"> - </w:t>
       </w:r>
+      <w:r>
+        <w:rPr>
+          <w:rFonts w:asciiTheme="minorHAnsi" w:hAnsiTheme="minorHAnsi" w:cstheme="minorHAnsi"/>
+          <w:color w:val="FF0000"/>
+        </w:rPr>
+        <w:t>Intel(R) Xeon(R) W-2245 CPU @ 3.90GHz   3.91 GHz</w:t>
+      </w:r>
     </w:p>
     <w:p>
       <w:pPr>
@@ -243,6 +360,20 @@
         </w:rPr>
         <w:t xml:space="preserve"> - </w:t>
       </w:r>
+      <w:r>
+        <w:rPr>
+          <w:rFonts w:asciiTheme="minorHAnsi" w:hAnsiTheme="minorHAnsi" w:cstheme="minorHAnsi"/>
+          <w:color w:val="FF0000"/>
+        </w:rPr>
+        <w:t>64.0 GB</w:t>
+      </w:r>
+      <w:r>
+        <w:rPr>
+          <w:rFonts w:asciiTheme="minorHAnsi" w:hAnsiTheme="minorHAnsi" w:cstheme="minorHAnsi"/>
+          <w:color w:val="FF0000"/>
+        </w:rPr>
+        <w:t>, Storage: 796 GB of 930 GB</w:t>
+      </w:r>
     </w:p>
     <w:p>
       <w:pPr>
@@ -272,7 +403,28 @@
           <w:rFonts w:asciiTheme="minorHAnsi" w:hAnsiTheme="minorHAnsi" w:cstheme="minorHAnsi"/>
           <w:color w:val="44546A" w:themeColor="text2"/>
         </w:rPr>
-        <w:t xml:space="preserve"> - </w:t>
+        <w:t xml:space="preserve"> </w:t>
+      </w:r>
+      <w:r>
+        <w:rPr>
+          <w:rFonts w:asciiTheme="minorHAnsi" w:hAnsiTheme="minorHAnsi" w:cstheme="minorHAnsi"/>
+          <w:color w:val="FF0000"/>
+        </w:rPr>
+        <w:t>–</w:t>
+      </w:r>
+      <w:r>
+        <w:rPr>
+          <w:rFonts w:asciiTheme="minorHAnsi" w:hAnsiTheme="minorHAnsi" w:cstheme="minorHAnsi"/>
+          <w:color w:val="FF0000"/>
+        </w:rPr>
+        <w:t xml:space="preserve"> </w:t>
+      </w:r>
+      <w:r>
+        <w:rPr>
+          <w:rFonts w:asciiTheme="minorHAnsi" w:hAnsiTheme="minorHAnsi" w:cstheme="minorHAnsi"/>
+          <w:color w:val="FF0000"/>
+        </w:rPr>
+        <w:t>NVIDIA Quadro P1000</w:t>
       </w:r>
     </w:p>
     <w:p>
@@ -303,7 +455,28 @@
           <w:rFonts w:asciiTheme="minorHAnsi" w:hAnsiTheme="minorHAnsi" w:cstheme="minorHAnsi"/>
           <w:color w:val="44546A" w:themeColor="text2"/>
         </w:rPr>
-        <w:t xml:space="preserve"> - </w:t>
+        <w:t xml:space="preserve"> </w:t>
+      </w:r>
+      <w:r>
+        <w:rPr>
+          <w:rFonts w:asciiTheme="minorHAnsi" w:hAnsiTheme="minorHAnsi" w:cstheme="minorHAnsi"/>
+          <w:color w:val="44546A" w:themeColor="text2"/>
+        </w:rPr>
+        <w:t>–</w:t>
+      </w:r>
+      <w:r>
+        <w:rPr>
+          <w:rFonts w:asciiTheme="minorHAnsi" w:hAnsiTheme="minorHAnsi" w:cstheme="minorHAnsi"/>
+          <w:color w:val="44546A" w:themeColor="text2"/>
+        </w:rPr>
+        <w:t xml:space="preserve"> </w:t>
+      </w:r>
+      <w:r>
+        <w:rPr>
+          <w:rFonts w:asciiTheme="minorHAnsi" w:hAnsiTheme="minorHAnsi" w:cstheme="minorHAnsi"/>
+          <w:color w:val="FF0000"/>
+        </w:rPr>
+        <w:t>Intel Ethernet and WAN Miniport</w:t>
       </w:r>
     </w:p>
     <w:p>
@@ -348,7 +521,35 @@
           <w:rFonts w:asciiTheme="minorHAnsi" w:hAnsiTheme="minorHAnsi" w:cstheme="minorHAnsi"/>
           <w:color w:val="44546A" w:themeColor="text2"/>
         </w:rPr>
-        <w:t xml:space="preserve"> - </w:t>
+        <w:t xml:space="preserve"> </w:t>
+      </w:r>
+      <w:r>
+        <w:rPr>
+          <w:rFonts w:asciiTheme="minorHAnsi" w:hAnsiTheme="minorHAnsi" w:cstheme="minorHAnsi"/>
+          <w:color w:val="44546A" w:themeColor="text2"/>
+        </w:rPr>
+        <w:t>–</w:t>
+      </w:r>
+      <w:r>
+        <w:rPr>
+          <w:rFonts w:asciiTheme="minorHAnsi" w:hAnsiTheme="minorHAnsi" w:cstheme="minorHAnsi"/>
+          <w:color w:val="44546A" w:themeColor="text2"/>
+        </w:rPr>
+        <w:t xml:space="preserve"> </w:t>
+      </w:r>
+      <w:r>
+        <w:rPr>
+          <w:rFonts w:asciiTheme="minorHAnsi" w:hAnsiTheme="minorHAnsi" w:cstheme="minorHAnsi"/>
+          <w:color w:val="FF0000"/>
+        </w:rPr>
+        <w:t>Mouse</w:t>
+      </w:r>
+      <w:r>
+        <w:rPr>
+          <w:rFonts w:asciiTheme="minorHAnsi" w:hAnsiTheme="minorHAnsi" w:cstheme="minorHAnsi"/>
+          <w:color w:val="44546A" w:themeColor="text2"/>
+        </w:rPr>
+        <w:t>.</w:t>
       </w:r>
     </w:p>
     <w:p>
@@ -379,7 +580,28 @@
           <w:rFonts w:asciiTheme="minorHAnsi" w:hAnsiTheme="minorHAnsi" w:cstheme="minorHAnsi"/>
           <w:color w:val="44546A" w:themeColor="text2"/>
         </w:rPr>
-        <w:t xml:space="preserve"> - </w:t>
+        <w:t xml:space="preserve"> </w:t>
+      </w:r>
+      <w:r>
+        <w:rPr>
+          <w:rFonts w:asciiTheme="minorHAnsi" w:hAnsiTheme="minorHAnsi" w:cstheme="minorHAnsi"/>
+          <w:color w:val="44546A" w:themeColor="text2"/>
+        </w:rPr>
+        <w:t>–</w:t>
+      </w:r>
+      <w:r>
+        <w:rPr>
+          <w:rFonts w:asciiTheme="minorHAnsi" w:hAnsiTheme="minorHAnsi" w:cstheme="minorHAnsi"/>
+          <w:color w:val="44546A" w:themeColor="text2"/>
+        </w:rPr>
+        <w:t xml:space="preserve"> </w:t>
+      </w:r>
+      <w:r>
+        <w:rPr>
+          <w:rFonts w:asciiTheme="minorHAnsi" w:hAnsiTheme="minorHAnsi" w:cstheme="minorHAnsi"/>
+          <w:color w:val="FF0000"/>
+        </w:rPr>
+        <w:t>Has camera but can’t find in settings or device manager</w:t>
       </w:r>
     </w:p>
     <w:p>
@@ -432,9 +654,23 @@
         <w:ind w:left="1350"/>
         <w:rPr>
           <w:rFonts w:asciiTheme="minorHAnsi" w:hAnsiTheme="minorHAnsi" w:cstheme="minorHAnsi"/>
-          <w:color w:val="44546A" w:themeColor="text2"/>
-        </w:rPr>
-      </w:pPr>
+          <w:color w:val="FF0000"/>
+        </w:rPr>
+      </w:pPr>
+      <w:r>
+        <w:rPr>
+          <w:rFonts w:asciiTheme="minorHAnsi" w:hAnsiTheme="minorHAnsi" w:cstheme="minorHAnsi"/>
+          <w:color w:val="FF0000"/>
+        </w:rPr>
+        <w:t>x64</w:t>
+      </w:r>
+      <w:r>
+        <w:rPr>
+          <w:rFonts w:asciiTheme="minorHAnsi" w:hAnsiTheme="minorHAnsi" w:cstheme="minorHAnsi"/>
+          <w:color w:val="FF0000"/>
+        </w:rPr>
+        <w:t xml:space="preserve"> bit. Windows 10, Version 10.0.19041</w:t>
+      </w:r>
     </w:p>
     <w:p>
       <w:pPr>
@@ -568,7 +804,23 @@
           <w:b/>
           <w:color w:val="44546A" w:themeColor="text2"/>
         </w:rPr>
-        <w:t xml:space="preserve"> of your computer system’s work area? (usually called the Desktop)</w:t>
+        <w:t xml:space="preserve"> of your computer system’s work area? (</w:t>
+      </w:r>
+      <w:proofErr w:type="gramStart"/>
+      <w:r>
+        <w:rPr>
+          <w:b/>
+          <w:color w:val="44546A" w:themeColor="text2"/>
+        </w:rPr>
+        <w:t>usually</w:t>
+      </w:r>
+      <w:proofErr w:type="gramEnd"/>
+      <w:r>
+        <w:rPr>
+          <w:b/>
+          <w:color w:val="44546A" w:themeColor="text2"/>
+        </w:rPr>
+        <w:t xml:space="preserve"> called the Desktop)</w:t>
       </w:r>
     </w:p>
     <w:p>
@@ -709,7 +961,6 @@
           <w:b/>
           <w:color w:val="44546A" w:themeColor="text2"/>
         </w:rPr>
-        <w:lastRenderedPageBreak/>
         <w:t xml:space="preserve">How do you </w:t>
       </w:r>
       <w:r>
@@ -1501,7 +1752,6 @@
         <w:pStyle w:val="Heading4"/>
       </w:pPr>
       <w:r>
-        <w:lastRenderedPageBreak/>
         <w:t>Search</w:t>
       </w:r>
       <w:r>
@@ -2069,7 +2319,6 @@
           <w:b/>
           <w:color w:val="44546A" w:themeColor="text2"/>
         </w:rPr>
-        <w:lastRenderedPageBreak/>
         <w:t>Set user controls (parental controls)</w:t>
       </w:r>
     </w:p>
@@ -3034,6 +3283,7 @@
     <w:lsdException w:name="HTML Sample" w:semiHidden="1" w:unhideWhenUsed="1"/>
     <w:lsdException w:name="HTML Typewriter" w:semiHidden="1" w:unhideWhenUsed="1"/>
     <w:lsdException w:name="HTML Variable" w:semiHidden="1" w:unhideWhenUsed="1"/>
+    <w:lsdException w:name="Normal Table" w:semiHidden="1" w:unhideWhenUsed="1"/>
     <w:lsdException w:name="annotation subject" w:semiHidden="1" w:unhideWhenUsed="1"/>
     <w:lsdException w:name="No List" w:semiHidden="1" w:unhideWhenUsed="1"/>
     <w:lsdException w:name="Outline List 1" w:semiHidden="1" w:unhideWhenUsed="1"/>
@@ -3076,8 +3326,11 @@
     <w:lsdException w:name="Table Contemporary" w:semiHidden="1" w:unhideWhenUsed="1"/>
     <w:lsdException w:name="Table Elegant" w:semiHidden="1" w:unhideWhenUsed="1"/>
     <w:lsdException w:name="Table Professional" w:semiHidden="1" w:unhideWhenUsed="1"/>
+    <w:lsdException w:name="Table Subtle 1" w:semiHidden="1" w:unhideWhenUsed="1"/>
     <w:lsdException w:name="Table Subtle 2" w:semiHidden="1" w:unhideWhenUsed="1"/>
     <w:lsdException w:name="Table Web 1" w:semiHidden="1" w:unhideWhenUsed="1"/>
+    <w:lsdException w:name="Table Web 2" w:semiHidden="1" w:unhideWhenUsed="1"/>
+    <w:lsdException w:name="Table Web 3" w:semiHidden="1" w:unhideWhenUsed="1"/>
     <w:lsdException w:name="Balloon Text" w:semiHidden="1" w:unhideWhenUsed="1"/>
     <w:lsdException w:name="Table Grid" w:uiPriority="39"/>
     <w:lsdException w:name="Table Theme" w:semiHidden="1" w:unhideWhenUsed="1"/>

</xml_diff>